<commit_message>
finalized portfolio descriptions, update ordte order, update resume.docx... Should be final version for now
</commit_message>
<xml_diff>
--- a/angular-src/src/assets/Eric_Eschelbach-Full-StackWebDeveloper.docx
+++ b/angular-src/src/assets/Eric_Eschelbach-Full-StackWebDeveloper.docx
@@ -4,7 +4,13 @@
   <w:body>
     <w:p>
       <w:pPr>
-        <w:pBdr/>
+        <w:pBdr>
+          <w:top w:space="0" w:sz="0" w:val="nil"/>
+          <w:left w:space="0" w:sz="0" w:val="nil"/>
+          <w:bottom w:space="0" w:sz="0" w:val="nil"/>
+          <w:right w:space="0" w:sz="0" w:val="nil"/>
+          <w:between w:space="0" w:sz="0" w:val="nil"/>
+        </w:pBdr>
         <w:contextualSpacing w:val="0"/>
         <w:jc w:val="center"/>
         <w:rPr>
@@ -25,7 +31,13 @@
     </w:p>
     <w:p>
       <w:pPr>
-        <w:pBdr/>
+        <w:pBdr>
+          <w:top w:space="0" w:sz="0" w:val="nil"/>
+          <w:left w:space="0" w:sz="0" w:val="nil"/>
+          <w:bottom w:space="0" w:sz="0" w:val="nil"/>
+          <w:right w:space="0" w:sz="0" w:val="nil"/>
+          <w:between w:space="0" w:sz="0" w:val="nil"/>
+        </w:pBdr>
         <w:contextualSpacing w:val="0"/>
         <w:jc w:val="center"/>
         <w:rPr>
@@ -47,7 +59,13 @@
     </w:p>
     <w:p>
       <w:pPr>
-        <w:pBdr/>
+        <w:pBdr>
+          <w:top w:space="0" w:sz="0" w:val="nil"/>
+          <w:left w:space="0" w:sz="0" w:val="nil"/>
+          <w:bottom w:space="0" w:sz="0" w:val="nil"/>
+          <w:right w:space="0" w:sz="0" w:val="nil"/>
+          <w:between w:space="0" w:sz="0" w:val="nil"/>
+        </w:pBdr>
         <w:contextualSpacing w:val="0"/>
         <w:jc w:val="center"/>
         <w:rPr>
@@ -86,7 +104,13 @@
     </w:p>
     <w:p>
       <w:pPr>
-        <w:pBdr/>
+        <w:pBdr>
+          <w:top w:space="0" w:sz="0" w:val="nil"/>
+          <w:left w:space="0" w:sz="0" w:val="nil"/>
+          <w:bottom w:space="0" w:sz="0" w:val="nil"/>
+          <w:right w:space="0" w:sz="0" w:val="nil"/>
+          <w:between w:space="0" w:sz="0" w:val="nil"/>
+        </w:pBdr>
         <w:contextualSpacing w:val="0"/>
         <w:jc w:val="center"/>
         <w:rPr>
@@ -108,7 +132,13 @@
     </w:p>
     <w:p>
       <w:pPr>
-        <w:pBdr/>
+        <w:pBdr>
+          <w:top w:space="0" w:sz="0" w:val="nil"/>
+          <w:left w:space="0" w:sz="0" w:val="nil"/>
+          <w:bottom w:space="0" w:sz="0" w:val="nil"/>
+          <w:right w:space="0" w:sz="0" w:val="nil"/>
+          <w:between w:space="0" w:sz="0" w:val="nil"/>
+        </w:pBdr>
         <w:contextualSpacing w:val="0"/>
         <w:jc w:val="center"/>
         <w:rPr>
@@ -127,7 +157,7 @@
             <w:u w:val="single"/>
             <w:rtl w:val="0"/>
           </w:rPr>
-          <w:t xml:space="preserve">github.com/spongah</w:t>
+          <w:t xml:space="preserve">github</w:t>
         </w:r>
       </w:hyperlink>
       <w:r>
@@ -149,18 +179,46 @@
             <w:u w:val="single"/>
             <w:rtl w:val="0"/>
           </w:rPr>
-          <w:t xml:space="preserve">www.linkedin.com/pub/eric-eschelbach/102/b09/719</w:t>
+          <w:t xml:space="preserve">linkedin</w:t>
         </w:r>
       </w:hyperlink>
       <w:r>
         <w:rPr>
-          <w:rtl w:val="0"/>
-        </w:rPr>
-      </w:r>
-    </w:p>
-    <w:p>
-      <w:pPr>
-        <w:pBdr/>
+          <w:rFonts w:ascii="Trebuchet MS" w:cs="Trebuchet MS" w:eastAsia="Trebuchet MS" w:hAnsi="Trebuchet MS"/>
+          <w:sz w:val="20"/>
+          <w:szCs w:val="20"/>
+          <w:rtl w:val="0"/>
+        </w:rPr>
+        <w:t xml:space="preserve"> • </w:t>
+      </w:r>
+      <w:hyperlink r:id="rId8">
+        <w:r>
+          <w:rPr>
+            <w:rFonts w:ascii="Trebuchet MS" w:cs="Trebuchet MS" w:eastAsia="Trebuchet MS" w:hAnsi="Trebuchet MS"/>
+            <w:color w:val="1155cc"/>
+            <w:sz w:val="20"/>
+            <w:szCs w:val="20"/>
+            <w:u w:val="single"/>
+            <w:rtl w:val="0"/>
+          </w:rPr>
+          <w:t xml:space="preserve">facebook</w:t>
+        </w:r>
+      </w:hyperlink>
+      <w:r>
+        <w:rPr>
+          <w:rtl w:val="0"/>
+        </w:rPr>
+      </w:r>
+    </w:p>
+    <w:p>
+      <w:pPr>
+        <w:pBdr>
+          <w:top w:space="0" w:sz="0" w:val="nil"/>
+          <w:left w:space="0" w:sz="0" w:val="nil"/>
+          <w:bottom w:space="0" w:sz="0" w:val="nil"/>
+          <w:right w:space="0" w:sz="0" w:val="nil"/>
+          <w:between w:space="0" w:sz="0" w:val="nil"/>
+        </w:pBdr>
         <w:contextualSpacing w:val="0"/>
         <w:jc w:val="center"/>
         <w:rPr>
@@ -177,7 +235,13 @@
     </w:p>
     <w:p>
       <w:pPr>
-        <w:pBdr/>
+        <w:pBdr>
+          <w:top w:space="0" w:sz="0" w:val="nil"/>
+          <w:left w:space="0" w:sz="0" w:val="nil"/>
+          <w:bottom w:space="0" w:sz="0" w:val="nil"/>
+          <w:right w:space="0" w:sz="0" w:val="nil"/>
+          <w:between w:space="0" w:sz="0" w:val="nil"/>
+        </w:pBdr>
         <w:contextualSpacing w:val="0"/>
         <w:jc w:val="center"/>
         <w:rPr>
@@ -213,7 +277,13 @@
     </w:p>
     <w:p>
       <w:pPr>
-        <w:pBdr/>
+        <w:pBdr>
+          <w:top w:space="0" w:sz="0" w:val="nil"/>
+          <w:left w:space="0" w:sz="0" w:val="nil"/>
+          <w:bottom w:space="0" w:sz="0" w:val="nil"/>
+          <w:right w:space="0" w:sz="0" w:val="nil"/>
+          <w:between w:space="0" w:sz="0" w:val="nil"/>
+        </w:pBdr>
         <w:contextualSpacing w:val="0"/>
         <w:jc w:val="center"/>
         <w:rPr>
@@ -232,7 +302,13 @@
     </w:p>
     <w:p>
       <w:pPr>
-        <w:pBdr/>
+        <w:pBdr>
+          <w:top w:space="0" w:sz="0" w:val="nil"/>
+          <w:left w:space="0" w:sz="0" w:val="nil"/>
+          <w:bottom w:space="0" w:sz="0" w:val="nil"/>
+          <w:right w:space="0" w:sz="0" w:val="nil"/>
+          <w:between w:space="0" w:sz="0" w:val="nil"/>
+        </w:pBdr>
         <w:contextualSpacing w:val="0"/>
         <w:jc w:val="center"/>
         <w:rPr>
@@ -251,7 +327,13 @@
     </w:p>
     <w:p>
       <w:pPr>
-        <w:pBdr/>
+        <w:pBdr>
+          <w:top w:space="0" w:sz="0" w:val="nil"/>
+          <w:left w:space="0" w:sz="0" w:val="nil"/>
+          <w:bottom w:space="0" w:sz="0" w:val="nil"/>
+          <w:right w:space="0" w:sz="0" w:val="nil"/>
+          <w:between w:space="0" w:sz="0" w:val="nil"/>
+        </w:pBdr>
         <w:contextualSpacing w:val="0"/>
         <w:jc w:val="center"/>
         <w:rPr>
@@ -274,7 +356,13 @@
     </w:p>
     <w:p>
       <w:pPr>
-        <w:pBdr/>
+        <w:pBdr>
+          <w:top w:space="0" w:sz="0" w:val="nil"/>
+          <w:left w:space="0" w:sz="0" w:val="nil"/>
+          <w:bottom w:space="0" w:sz="0" w:val="nil"/>
+          <w:right w:space="0" w:sz="0" w:val="nil"/>
+          <w:between w:space="0" w:sz="0" w:val="nil"/>
+        </w:pBdr>
         <w:contextualSpacing w:val="0"/>
         <w:jc w:val="center"/>
         <w:rPr>
@@ -292,7 +380,13 @@
     </w:p>
     <w:p>
       <w:pPr>
-        <w:pBdr/>
+        <w:pBdr>
+          <w:top w:space="0" w:sz="0" w:val="nil"/>
+          <w:left w:space="0" w:sz="0" w:val="nil"/>
+          <w:bottom w:space="0" w:sz="0" w:val="nil"/>
+          <w:right w:space="0" w:sz="0" w:val="nil"/>
+          <w:between w:space="0" w:sz="0" w:val="nil"/>
+        </w:pBdr>
         <w:contextualSpacing w:val="0"/>
         <w:jc w:val="both"/>
         <w:rPr/>
@@ -301,12 +395,18 @@
         <w:rPr>
           <w:rtl w:val="0"/>
         </w:rPr>
-        <w:t xml:space="preserve">Creative, highly motivated, self-taught Full-Stack Web Developer with a strong business-minded work ethic and a natural passion for technology. Detail oriented, technically talented with experience testing and developing software to be robust, effective, and user friendly. Extensive experience personally solving a wide variety of unfamiliar problems quickly in a high-pressure environment while learning new skills and technology quickly and thoroughly. Superb communication, planning, and team building skills. Currently seeking a front-end or full-stack web developer position, utilizing the following transferrable skills and experience:</w:t>
-      </w:r>
-    </w:p>
-    <w:p>
-      <w:pPr>
-        <w:pBdr/>
+        <w:t xml:space="preserve">Creative, highly motivated, self-taught Full Stack Web Developer with a strong business minded work ethic and a natural passion for technology. Detail oriented, technically talented with experience developing software to be robust, effective, and user friendly. Extensive experience personally solving a wide variety of unfamiliar problems quickly in a high-pressure environment while learning new skills and technology. Punctual, reliable, and honest. Superb communication, planning, and team building skills. Currently seeking a front-end or full-stack web developer position, utilizing the following transferrable skills and experience:</w:t>
+      </w:r>
+    </w:p>
+    <w:p>
+      <w:pPr>
+        <w:pBdr>
+          <w:top w:space="0" w:sz="0" w:val="nil"/>
+          <w:left w:space="0" w:sz="0" w:val="nil"/>
+          <w:bottom w:space="0" w:sz="0" w:val="nil"/>
+          <w:right w:space="0" w:sz="0" w:val="nil"/>
+          <w:between w:space="0" w:sz="0" w:val="nil"/>
+        </w:pBdr>
         <w:contextualSpacing w:val="0"/>
         <w:jc w:val="both"/>
         <w:rPr/>
@@ -389,7 +489,7 @@
                 <w:szCs w:val="20"/>
                 <w:rtl w:val="0"/>
               </w:rPr>
-              <w:t xml:space="preserve">AngularJS/Angular 4+</w:t>
+              <w:t xml:space="preserve">AngularJS/Angular</w:t>
             </w:r>
           </w:p>
           <w:p>
@@ -470,7 +570,7 @@
                 <w:szCs w:val="20"/>
                 <w:rtl w:val="0"/>
               </w:rPr>
-              <w:t xml:space="preserve">Javascript ES6</w:t>
+              <w:t xml:space="preserve">JavaScript ES6</w:t>
             </w:r>
           </w:p>
           <w:p>
@@ -497,7 +597,7 @@
                 <w:szCs w:val="20"/>
                 <w:rtl w:val="0"/>
               </w:rPr>
-              <w:t xml:space="preserve">Typescript 2.0+</w:t>
+              <w:t xml:space="preserve">TypeScript 2.0+</w:t>
             </w:r>
           </w:p>
           <w:p>
@@ -563,7 +663,13 @@
                 <w:ilvl w:val="0"/>
                 <w:numId w:val="2"/>
               </w:numPr>
-              <w:pBdr/>
+              <w:pBdr>
+                <w:top w:space="0" w:sz="0" w:val="nil"/>
+                <w:left w:space="0" w:sz="0" w:val="nil"/>
+                <w:bottom w:space="0" w:sz="0" w:val="nil"/>
+                <w:right w:space="0" w:sz="0" w:val="nil"/>
+                <w:between w:space="0" w:sz="0" w:val="nil"/>
+              </w:pBdr>
               <w:spacing w:after="0" w:before="0" w:line="240" w:lineRule="auto"/>
               <w:ind w:left="720" w:right="0" w:hanging="360"/>
               <w:contextualSpacing w:val="1"/>
@@ -1000,7 +1106,13 @@
     </w:tbl>
     <w:p>
       <w:pPr>
-        <w:pBdr/>
+        <w:pBdr>
+          <w:top w:space="0" w:sz="0" w:val="nil"/>
+          <w:left w:space="0" w:sz="0" w:val="nil"/>
+          <w:bottom w:space="0" w:sz="0" w:val="nil"/>
+          <w:right w:space="0" w:sz="0" w:val="nil"/>
+          <w:between w:space="0" w:sz="0" w:val="nil"/>
+        </w:pBdr>
         <w:contextualSpacing w:val="0"/>
         <w:rPr>
           <w:rFonts w:ascii="Trebuchet MS" w:cs="Trebuchet MS" w:eastAsia="Trebuchet MS" w:hAnsi="Trebuchet MS"/>
@@ -1017,8 +1129,44 @@
     </w:p>
     <w:p>
       <w:pPr>
-        <w:pBdr/>
-        <w:contextualSpacing w:val="0"/>
+        <w:pBdr>
+          <w:top w:space="0" w:sz="0" w:val="nil"/>
+          <w:left w:space="0" w:sz="0" w:val="nil"/>
+          <w:bottom w:space="0" w:sz="0" w:val="nil"/>
+          <w:right w:space="0" w:sz="0" w:val="nil"/>
+          <w:between w:space="0" w:sz="0" w:val="nil"/>
+        </w:pBdr>
+        <w:contextualSpacing w:val="0"/>
+        <w:jc w:val="center"/>
+        <w:rPr>
+          <w:rFonts w:ascii="Trebuchet MS" w:cs="Trebuchet MS" w:eastAsia="Trebuchet MS" w:hAnsi="Trebuchet MS"/>
+          <w:sz w:val="28"/>
+          <w:szCs w:val="28"/>
+          <w:u w:val="single"/>
+        </w:rPr>
+      </w:pPr>
+      <w:r>
+        <w:rPr>
+          <w:rFonts w:ascii="Trebuchet MS" w:cs="Trebuchet MS" w:eastAsia="Trebuchet MS" w:hAnsi="Trebuchet MS"/>
+          <w:sz w:val="28"/>
+          <w:szCs w:val="28"/>
+          <w:u w:val="single"/>
+          <w:rtl w:val="0"/>
+        </w:rPr>
+        <w:t xml:space="preserve">Professional Employment History</w:t>
+      </w:r>
+    </w:p>
+    <w:p>
+      <w:pPr>
+        <w:pBdr>
+          <w:top w:space="0" w:sz="0" w:val="nil"/>
+          <w:left w:space="0" w:sz="0" w:val="nil"/>
+          <w:bottom w:space="0" w:sz="0" w:val="nil"/>
+          <w:right w:space="0" w:sz="0" w:val="nil"/>
+          <w:between w:space="0" w:sz="0" w:val="nil"/>
+        </w:pBdr>
+        <w:contextualSpacing w:val="0"/>
+        <w:jc w:val="center"/>
         <w:rPr>
           <w:rFonts w:ascii="Trebuchet MS" w:cs="Trebuchet MS" w:eastAsia="Trebuchet MS" w:hAnsi="Trebuchet MS"/>
           <w:sz w:val="16"/>
@@ -1036,6 +1184,311 @@
       <w:pPr>
         <w:pBdr/>
         <w:contextualSpacing w:val="0"/>
+        <w:rPr>
+          <w:rFonts w:ascii="Trebuchet MS" w:cs="Trebuchet MS" w:eastAsia="Trebuchet MS" w:hAnsi="Trebuchet MS"/>
+        </w:rPr>
+      </w:pPr>
+      <w:r>
+        <w:rPr>
+          <w:rFonts w:ascii="Trebuchet MS" w:cs="Trebuchet MS" w:eastAsia="Trebuchet MS" w:hAnsi="Trebuchet MS"/>
+          <w:sz w:val="24"/>
+          <w:szCs w:val="24"/>
+          <w:u w:val="single"/>
+          <w:rtl w:val="0"/>
+        </w:rPr>
+        <w:t xml:space="preserve">Plansource</w:t>
+      </w:r>
+      <w:r>
+        <w:rPr>
+          <w:rFonts w:ascii="Trebuchet MS" w:cs="Trebuchet MS" w:eastAsia="Trebuchet MS" w:hAnsi="Trebuchet MS"/>
+          <w:rtl w:val="0"/>
+        </w:rPr>
+        <w:t xml:space="preserve">, Salt Lake City UT, </w:t>
+      </w:r>
+      <w:r>
+        <w:rPr>
+          <w:rFonts w:ascii="Trebuchet MS" w:cs="Trebuchet MS" w:eastAsia="Trebuchet MS" w:hAnsi="Trebuchet MS"/>
+          <w:b w:val="1"/>
+          <w:i w:val="1"/>
+          <w:rtl w:val="0"/>
+        </w:rPr>
+        <w:t xml:space="preserve">EDI Analyst </w:t>
+        <w:tab/>
+        <w:tab/>
+        <w:tab/>
+        <w:tab/>
+        <w:tab/>
+      </w:r>
+      <w:r>
+        <w:rPr>
+          <w:rFonts w:ascii="Trebuchet MS" w:cs="Trebuchet MS" w:eastAsia="Trebuchet MS" w:hAnsi="Trebuchet MS"/>
+          <w:rtl w:val="0"/>
+        </w:rPr>
+        <w:t xml:space="preserve">2016 - 2017</w:t>
+      </w:r>
+    </w:p>
+    <w:p>
+      <w:pPr>
+        <w:pBdr>
+          <w:top w:space="0" w:sz="0" w:val="nil"/>
+          <w:left w:space="0" w:sz="0" w:val="nil"/>
+          <w:bottom w:space="0" w:sz="0" w:val="nil"/>
+          <w:right w:space="0" w:sz="0" w:val="nil"/>
+          <w:between w:space="0" w:sz="0" w:val="nil"/>
+        </w:pBdr>
+        <w:contextualSpacing w:val="0"/>
+        <w:rPr>
+          <w:rFonts w:ascii="Trebuchet MS" w:cs="Trebuchet MS" w:eastAsia="Trebuchet MS" w:hAnsi="Trebuchet MS"/>
+        </w:rPr>
+      </w:pPr>
+      <w:r>
+        <w:rPr>
+          <w:rFonts w:ascii="Trebuchet MS" w:cs="Trebuchet MS" w:eastAsia="Trebuchet MS" w:hAnsi="Trebuchet MS"/>
+          <w:sz w:val="24"/>
+          <w:szCs w:val="24"/>
+          <w:u w:val="single"/>
+          <w:rtl w:val="0"/>
+        </w:rPr>
+        <w:t xml:space="preserve">The Royal</w:t>
+      </w:r>
+      <w:r>
+        <w:rPr>
+          <w:rFonts w:ascii="Trebuchet MS" w:cs="Trebuchet MS" w:eastAsia="Trebuchet MS" w:hAnsi="Trebuchet MS"/>
+          <w:rtl w:val="0"/>
+        </w:rPr>
+        <w:t xml:space="preserve">, Murray UT, </w:t>
+      </w:r>
+      <w:r>
+        <w:rPr>
+          <w:rFonts w:ascii="Trebuchet MS" w:cs="Trebuchet MS" w:eastAsia="Trebuchet MS" w:hAnsi="Trebuchet MS"/>
+          <w:b w:val="1"/>
+          <w:i w:val="1"/>
+          <w:rtl w:val="0"/>
+        </w:rPr>
+        <w:t xml:space="preserve">Audio Engineer</w:t>
+        <w:tab/>
+      </w:r>
+      <w:r>
+        <w:rPr>
+          <w:rFonts w:ascii="Trebuchet MS" w:cs="Trebuchet MS" w:eastAsia="Trebuchet MS" w:hAnsi="Trebuchet MS"/>
+          <w:rtl w:val="0"/>
+        </w:rPr>
+        <w:tab/>
+        <w:tab/>
+        <w:tab/>
+        <w:tab/>
+        <w:tab/>
+        <w:t xml:space="preserve">2013 - 2017</w:t>
+      </w:r>
+    </w:p>
+    <w:p>
+      <w:pPr>
+        <w:pBdr>
+          <w:top w:space="0" w:sz="0" w:val="nil"/>
+          <w:left w:space="0" w:sz="0" w:val="nil"/>
+          <w:bottom w:space="0" w:sz="0" w:val="nil"/>
+          <w:right w:space="0" w:sz="0" w:val="nil"/>
+          <w:between w:space="0" w:sz="0" w:val="nil"/>
+        </w:pBdr>
+        <w:contextualSpacing w:val="0"/>
+        <w:rPr>
+          <w:rFonts w:ascii="Trebuchet MS" w:cs="Trebuchet MS" w:eastAsia="Trebuchet MS" w:hAnsi="Trebuchet MS"/>
+        </w:rPr>
+      </w:pPr>
+      <w:r>
+        <w:rPr>
+          <w:rFonts w:ascii="Trebuchet MS" w:cs="Trebuchet MS" w:eastAsia="Trebuchet MS" w:hAnsi="Trebuchet MS"/>
+          <w:sz w:val="24"/>
+          <w:szCs w:val="24"/>
+          <w:u w:val="single"/>
+          <w:rtl w:val="0"/>
+        </w:rPr>
+        <w:t xml:space="preserve">Rock Solid Studios</w:t>
+      </w:r>
+      <w:r>
+        <w:rPr>
+          <w:rFonts w:ascii="Trebuchet MS" w:cs="Trebuchet MS" w:eastAsia="Trebuchet MS" w:hAnsi="Trebuchet MS"/>
+          <w:rtl w:val="0"/>
+        </w:rPr>
+        <w:t xml:space="preserve">, Salt Lake City UT, </w:t>
+      </w:r>
+      <w:r>
+        <w:rPr>
+          <w:rFonts w:ascii="Trebuchet MS" w:cs="Trebuchet MS" w:eastAsia="Trebuchet MS" w:hAnsi="Trebuchet MS"/>
+          <w:b w:val="1"/>
+          <w:i w:val="1"/>
+          <w:rtl w:val="0"/>
+        </w:rPr>
+        <w:t xml:space="preserve">Owner / Engineer</w:t>
+        <w:tab/>
+        <w:tab/>
+        <w:tab/>
+        <w:tab/>
+      </w:r>
+      <w:r>
+        <w:rPr>
+          <w:rFonts w:ascii="Trebuchet MS" w:cs="Trebuchet MS" w:eastAsia="Trebuchet MS" w:hAnsi="Trebuchet MS"/>
+          <w:rtl w:val="0"/>
+        </w:rPr>
+        <w:t xml:space="preserve">2005 - 2016</w:t>
+      </w:r>
+    </w:p>
+    <w:p>
+      <w:pPr>
+        <w:pBdr>
+          <w:top w:space="0" w:sz="0" w:val="nil"/>
+          <w:left w:space="0" w:sz="0" w:val="nil"/>
+          <w:bottom w:space="0" w:sz="0" w:val="nil"/>
+          <w:right w:space="0" w:sz="0" w:val="nil"/>
+          <w:between w:space="0" w:sz="0" w:val="nil"/>
+        </w:pBdr>
+        <w:contextualSpacing w:val="0"/>
+        <w:rPr>
+          <w:rFonts w:ascii="Trebuchet MS" w:cs="Trebuchet MS" w:eastAsia="Trebuchet MS" w:hAnsi="Trebuchet MS"/>
+        </w:rPr>
+      </w:pPr>
+      <w:r>
+        <w:rPr>
+          <w:rFonts w:ascii="Trebuchet MS" w:cs="Trebuchet MS" w:eastAsia="Trebuchet MS" w:hAnsi="Trebuchet MS"/>
+          <w:sz w:val="24"/>
+          <w:szCs w:val="24"/>
+          <w:u w:val="single"/>
+          <w:rtl w:val="0"/>
+        </w:rPr>
+        <w:t xml:space="preserve">Rock Solid Sound</w:t>
+      </w:r>
+      <w:r>
+        <w:rPr>
+          <w:rFonts w:ascii="Trebuchet MS" w:cs="Trebuchet MS" w:eastAsia="Trebuchet MS" w:hAnsi="Trebuchet MS"/>
+          <w:rtl w:val="0"/>
+        </w:rPr>
+        <w:t xml:space="preserve">, Salt Lake City UT, </w:t>
+      </w:r>
+      <w:r>
+        <w:rPr>
+          <w:rFonts w:ascii="Trebuchet MS" w:cs="Trebuchet MS" w:eastAsia="Trebuchet MS" w:hAnsi="Trebuchet MS"/>
+          <w:b w:val="1"/>
+          <w:i w:val="1"/>
+          <w:rtl w:val="0"/>
+        </w:rPr>
+        <w:t xml:space="preserve">Owner / Engineer</w:t>
+        <w:tab/>
+      </w:r>
+      <w:r>
+        <w:rPr>
+          <w:rFonts w:ascii="Trebuchet MS" w:cs="Trebuchet MS" w:eastAsia="Trebuchet MS" w:hAnsi="Trebuchet MS"/>
+          <w:rtl w:val="0"/>
+        </w:rPr>
+        <w:tab/>
+        <w:tab/>
+        <w:tab/>
+        <w:t xml:space="preserve">2008 - 2017</w:t>
+      </w:r>
+    </w:p>
+    <w:p>
+      <w:pPr>
+        <w:pBdr>
+          <w:top w:space="0" w:sz="0" w:val="nil"/>
+          <w:left w:space="0" w:sz="0" w:val="nil"/>
+          <w:bottom w:space="0" w:sz="0" w:val="nil"/>
+          <w:right w:space="0" w:sz="0" w:val="nil"/>
+          <w:between w:space="0" w:sz="0" w:val="nil"/>
+        </w:pBdr>
+        <w:contextualSpacing w:val="0"/>
+        <w:rPr>
+          <w:rFonts w:ascii="Trebuchet MS" w:cs="Trebuchet MS" w:eastAsia="Trebuchet MS" w:hAnsi="Trebuchet MS"/>
+        </w:rPr>
+      </w:pPr>
+      <w:r>
+        <w:rPr>
+          <w:rFonts w:ascii="Trebuchet MS" w:cs="Trebuchet MS" w:eastAsia="Trebuchet MS" w:hAnsi="Trebuchet MS"/>
+          <w:sz w:val="24"/>
+          <w:szCs w:val="24"/>
+          <w:u w:val="single"/>
+          <w:rtl w:val="0"/>
+        </w:rPr>
+        <w:t xml:space="preserve">Feature Films For Families</w:t>
+      </w:r>
+      <w:r>
+        <w:rPr>
+          <w:rFonts w:ascii="Trebuchet MS" w:cs="Trebuchet MS" w:eastAsia="Trebuchet MS" w:hAnsi="Trebuchet MS"/>
+          <w:rtl w:val="0"/>
+        </w:rPr>
+        <w:t xml:space="preserve">, Murray UT, </w:t>
+      </w:r>
+      <w:r>
+        <w:rPr>
+          <w:rFonts w:ascii="Trebuchet MS" w:cs="Trebuchet MS" w:eastAsia="Trebuchet MS" w:hAnsi="Trebuchet MS"/>
+          <w:b w:val="1"/>
+          <w:i w:val="1"/>
+          <w:rtl w:val="0"/>
+        </w:rPr>
+        <w:t xml:space="preserve">Helpdesk / Software QA</w:t>
+        <w:tab/>
+        <w:tab/>
+      </w:r>
+      <w:r>
+        <w:rPr>
+          <w:rFonts w:ascii="Trebuchet MS" w:cs="Trebuchet MS" w:eastAsia="Trebuchet MS" w:hAnsi="Trebuchet MS"/>
+          <w:rtl w:val="0"/>
+        </w:rPr>
+        <w:t xml:space="preserve">2005 - 2008</w:t>
+      </w:r>
+    </w:p>
+    <w:p>
+      <w:pPr>
+        <w:pBdr>
+          <w:top w:space="0" w:sz="0" w:val="nil"/>
+          <w:left w:space="0" w:sz="0" w:val="nil"/>
+          <w:bottom w:space="0" w:sz="0" w:val="nil"/>
+          <w:right w:space="0" w:sz="0" w:val="nil"/>
+          <w:between w:space="0" w:sz="0" w:val="nil"/>
+        </w:pBdr>
+        <w:contextualSpacing w:val="0"/>
+        <w:rPr>
+          <w:rFonts w:ascii="Trebuchet MS" w:cs="Trebuchet MS" w:eastAsia="Trebuchet MS" w:hAnsi="Trebuchet MS"/>
+          <w:sz w:val="16"/>
+          <w:szCs w:val="16"/>
+        </w:rPr>
+      </w:pPr>
+      <w:r>
+        <w:rPr>
+          <w:rtl w:val="0"/>
+        </w:rPr>
+      </w:r>
+    </w:p>
+    <w:p>
+      <w:pPr>
+        <w:pBdr>
+          <w:top w:space="0" w:sz="0" w:val="nil"/>
+          <w:left w:space="0" w:sz="0" w:val="nil"/>
+          <w:bottom w:space="0" w:sz="0" w:val="nil"/>
+          <w:right w:space="0" w:sz="0" w:val="nil"/>
+          <w:between w:space="0" w:sz="0" w:val="nil"/>
+        </w:pBdr>
+        <w:contextualSpacing w:val="0"/>
+        <w:rPr>
+          <w:rFonts w:ascii="Trebuchet MS" w:cs="Trebuchet MS" w:eastAsia="Trebuchet MS" w:hAnsi="Trebuchet MS"/>
+          <w:sz w:val="16"/>
+          <w:szCs w:val="16"/>
+        </w:rPr>
+      </w:pPr>
+      <w:r>
+        <w:rPr>
+          <w:rtl w:val="0"/>
+        </w:rPr>
+      </w:r>
+    </w:p>
+    <w:p>
+      <w:pPr>
+        <w:pBdr>
+          <w:top w:space="0" w:sz="0" w:val="nil"/>
+          <w:left w:space="0" w:sz="0" w:val="nil"/>
+          <w:bottom w:space="0" w:sz="0" w:val="nil"/>
+          <w:right w:space="0" w:sz="0" w:val="nil"/>
+          <w:between w:space="0" w:sz="0" w:val="nil"/>
+        </w:pBdr>
+        <w:contextualSpacing w:val="0"/>
         <w:jc w:val="center"/>
         <w:rPr>
           <w:rFonts w:ascii="Trebuchet MS" w:cs="Trebuchet MS" w:eastAsia="Trebuchet MS" w:hAnsi="Trebuchet MS"/>
@@ -1052,12 +1505,18 @@
           <w:u w:val="single"/>
           <w:rtl w:val="0"/>
         </w:rPr>
-        <w:t xml:space="preserve">Professional Employment History</w:t>
-      </w:r>
-    </w:p>
-    <w:p>
-      <w:pPr>
-        <w:pBdr/>
+        <w:t xml:space="preserve">Education</w:t>
+      </w:r>
+    </w:p>
+    <w:p>
+      <w:pPr>
+        <w:pBdr>
+          <w:top w:space="0" w:sz="0" w:val="nil"/>
+          <w:left w:space="0" w:sz="0" w:val="nil"/>
+          <w:bottom w:space="0" w:sz="0" w:val="nil"/>
+          <w:right w:space="0" w:sz="0" w:val="nil"/>
+          <w:between w:space="0" w:sz="0" w:val="nil"/>
+        </w:pBdr>
         <w:contextualSpacing w:val="0"/>
         <w:jc w:val="center"/>
         <w:rPr>
@@ -1075,7 +1534,13 @@
     </w:p>
     <w:p>
       <w:pPr>
-        <w:pBdr/>
+        <w:pBdr>
+          <w:top w:space="0" w:sz="0" w:val="nil"/>
+          <w:left w:space="0" w:sz="0" w:val="nil"/>
+          <w:bottom w:space="0" w:sz="0" w:val="nil"/>
+          <w:right w:space="0" w:sz="0" w:val="nil"/>
+          <w:between w:space="0" w:sz="0" w:val="nil"/>
+        </w:pBdr>
         <w:contextualSpacing w:val="0"/>
         <w:rPr>
           <w:rFonts w:ascii="Trebuchet MS" w:cs="Trebuchet MS" w:eastAsia="Trebuchet MS" w:hAnsi="Trebuchet MS"/>
@@ -1089,14 +1554,14 @@
           <w:u w:val="single"/>
           <w:rtl w:val="0"/>
         </w:rPr>
-        <w:t xml:space="preserve">Plansource</w:t>
-      </w:r>
-      <w:r>
-        <w:rPr>
-          <w:rFonts w:ascii="Trebuchet MS" w:cs="Trebuchet MS" w:eastAsia="Trebuchet MS" w:hAnsi="Trebuchet MS"/>
-          <w:rtl w:val="0"/>
-        </w:rPr>
-        <w:t xml:space="preserve">, Salt Lake City UT, </w:t>
+        <w:t xml:space="preserve">Salt Lake Community College</w:t>
+      </w:r>
+      <w:r>
+        <w:rPr>
+          <w:rFonts w:ascii="Trebuchet MS" w:cs="Trebuchet MS" w:eastAsia="Trebuchet MS" w:hAnsi="Trebuchet MS"/>
+          <w:rtl w:val="0"/>
+        </w:rPr>
+        <w:t xml:space="preserve">, West Valley UT, </w:t>
       </w:r>
       <w:r>
         <w:rPr>
@@ -1105,310 +1570,6 @@
           <w:i w:val="1"/>
           <w:rtl w:val="0"/>
         </w:rPr>
-        <w:t xml:space="preserve">EDI Analyst</w:t>
-        <w:tab/>
-      </w:r>
-      <w:r>
-        <w:rPr>
-          <w:rFonts w:ascii="Trebuchet MS" w:cs="Trebuchet MS" w:eastAsia="Trebuchet MS" w:hAnsi="Trebuchet MS"/>
-          <w:rtl w:val="0"/>
-        </w:rPr>
-        <w:tab/>
-        <w:tab/>
-        <w:tab/>
-        <w:tab/>
-        <w:t xml:space="preserve">2016 - 2017</w:t>
-      </w:r>
-    </w:p>
-    <w:p>
-      <w:pPr>
-        <w:pBdr/>
-        <w:contextualSpacing w:val="0"/>
-        <w:rPr>
-          <w:rFonts w:ascii="Trebuchet MS" w:cs="Trebuchet MS" w:eastAsia="Trebuchet MS" w:hAnsi="Trebuchet MS"/>
-        </w:rPr>
-      </w:pPr>
-      <w:r>
-        <w:rPr>
-          <w:rFonts w:ascii="Trebuchet MS" w:cs="Trebuchet MS" w:eastAsia="Trebuchet MS" w:hAnsi="Trebuchet MS"/>
-          <w:sz w:val="24"/>
-          <w:szCs w:val="24"/>
-          <w:u w:val="single"/>
-          <w:rtl w:val="0"/>
-        </w:rPr>
-        <w:t xml:space="preserve">The Royal</w:t>
-      </w:r>
-      <w:r>
-        <w:rPr>
-          <w:rFonts w:ascii="Trebuchet MS" w:cs="Trebuchet MS" w:eastAsia="Trebuchet MS" w:hAnsi="Trebuchet MS"/>
-          <w:rtl w:val="0"/>
-        </w:rPr>
-        <w:t xml:space="preserve">, Murray UT, </w:t>
-      </w:r>
-      <w:r>
-        <w:rPr>
-          <w:rFonts w:ascii="Trebuchet MS" w:cs="Trebuchet MS" w:eastAsia="Trebuchet MS" w:hAnsi="Trebuchet MS"/>
-          <w:b w:val="1"/>
-          <w:i w:val="1"/>
-          <w:rtl w:val="0"/>
-        </w:rPr>
-        <w:t xml:space="preserve">Audio Engineer</w:t>
-        <w:tab/>
-      </w:r>
-      <w:r>
-        <w:rPr>
-          <w:rFonts w:ascii="Trebuchet MS" w:cs="Trebuchet MS" w:eastAsia="Trebuchet MS" w:hAnsi="Trebuchet MS"/>
-          <w:rtl w:val="0"/>
-        </w:rPr>
-        <w:tab/>
-        <w:tab/>
-        <w:tab/>
-        <w:tab/>
-        <w:tab/>
-        <w:t xml:space="preserve">2013 - 2017</w:t>
-      </w:r>
-    </w:p>
-    <w:p>
-      <w:pPr>
-        <w:pBdr/>
-        <w:contextualSpacing w:val="0"/>
-        <w:rPr>
-          <w:rFonts w:ascii="Trebuchet MS" w:cs="Trebuchet MS" w:eastAsia="Trebuchet MS" w:hAnsi="Trebuchet MS"/>
-        </w:rPr>
-      </w:pPr>
-      <w:r>
-        <w:rPr>
-          <w:rFonts w:ascii="Trebuchet MS" w:cs="Trebuchet MS" w:eastAsia="Trebuchet MS" w:hAnsi="Trebuchet MS"/>
-          <w:sz w:val="24"/>
-          <w:szCs w:val="24"/>
-          <w:u w:val="single"/>
-          <w:rtl w:val="0"/>
-        </w:rPr>
-        <w:t xml:space="preserve">Rock Solid Studios</w:t>
-      </w:r>
-      <w:r>
-        <w:rPr>
-          <w:rFonts w:ascii="Trebuchet MS" w:cs="Trebuchet MS" w:eastAsia="Trebuchet MS" w:hAnsi="Trebuchet MS"/>
-          <w:rtl w:val="0"/>
-        </w:rPr>
-        <w:t xml:space="preserve">, Salt Lake City UT, </w:t>
-      </w:r>
-      <w:r>
-        <w:rPr>
-          <w:rFonts w:ascii="Trebuchet MS" w:cs="Trebuchet MS" w:eastAsia="Trebuchet MS" w:hAnsi="Trebuchet MS"/>
-          <w:b w:val="1"/>
-          <w:i w:val="1"/>
-          <w:rtl w:val="0"/>
-        </w:rPr>
-        <w:t xml:space="preserve">Owner / Engineer</w:t>
-        <w:tab/>
-        <w:tab/>
-        <w:tab/>
-        <w:tab/>
-      </w:r>
-      <w:r>
-        <w:rPr>
-          <w:rFonts w:ascii="Trebuchet MS" w:cs="Trebuchet MS" w:eastAsia="Trebuchet MS" w:hAnsi="Trebuchet MS"/>
-          <w:rtl w:val="0"/>
-        </w:rPr>
-        <w:t xml:space="preserve">2005 - 2016</w:t>
-      </w:r>
-    </w:p>
-    <w:p>
-      <w:pPr>
-        <w:pBdr/>
-        <w:contextualSpacing w:val="0"/>
-        <w:rPr>
-          <w:rFonts w:ascii="Trebuchet MS" w:cs="Trebuchet MS" w:eastAsia="Trebuchet MS" w:hAnsi="Trebuchet MS"/>
-        </w:rPr>
-      </w:pPr>
-      <w:r>
-        <w:rPr>
-          <w:rFonts w:ascii="Trebuchet MS" w:cs="Trebuchet MS" w:eastAsia="Trebuchet MS" w:hAnsi="Trebuchet MS"/>
-          <w:sz w:val="24"/>
-          <w:szCs w:val="24"/>
-          <w:u w:val="single"/>
-          <w:rtl w:val="0"/>
-        </w:rPr>
-        <w:t xml:space="preserve">Rock Solid Sound</w:t>
-      </w:r>
-      <w:r>
-        <w:rPr>
-          <w:rFonts w:ascii="Trebuchet MS" w:cs="Trebuchet MS" w:eastAsia="Trebuchet MS" w:hAnsi="Trebuchet MS"/>
-          <w:rtl w:val="0"/>
-        </w:rPr>
-        <w:t xml:space="preserve">, Salt Lake City UT, </w:t>
-      </w:r>
-      <w:r>
-        <w:rPr>
-          <w:rFonts w:ascii="Trebuchet MS" w:cs="Trebuchet MS" w:eastAsia="Trebuchet MS" w:hAnsi="Trebuchet MS"/>
-          <w:b w:val="1"/>
-          <w:i w:val="1"/>
-          <w:rtl w:val="0"/>
-        </w:rPr>
-        <w:t xml:space="preserve">Owner / Engineer</w:t>
-        <w:tab/>
-      </w:r>
-      <w:r>
-        <w:rPr>
-          <w:rFonts w:ascii="Trebuchet MS" w:cs="Trebuchet MS" w:eastAsia="Trebuchet MS" w:hAnsi="Trebuchet MS"/>
-          <w:rtl w:val="0"/>
-        </w:rPr>
-        <w:tab/>
-        <w:tab/>
-        <w:tab/>
-        <w:t xml:space="preserve">2008 - 2017</w:t>
-      </w:r>
-    </w:p>
-    <w:p>
-      <w:pPr>
-        <w:pBdr/>
-        <w:contextualSpacing w:val="0"/>
-        <w:rPr>
-          <w:rFonts w:ascii="Trebuchet MS" w:cs="Trebuchet MS" w:eastAsia="Trebuchet MS" w:hAnsi="Trebuchet MS"/>
-        </w:rPr>
-      </w:pPr>
-      <w:r>
-        <w:rPr>
-          <w:rFonts w:ascii="Trebuchet MS" w:cs="Trebuchet MS" w:eastAsia="Trebuchet MS" w:hAnsi="Trebuchet MS"/>
-          <w:sz w:val="24"/>
-          <w:szCs w:val="24"/>
-          <w:u w:val="single"/>
-          <w:rtl w:val="0"/>
-        </w:rPr>
-        <w:t xml:space="preserve">Feature Films For Families</w:t>
-      </w:r>
-      <w:r>
-        <w:rPr>
-          <w:rFonts w:ascii="Trebuchet MS" w:cs="Trebuchet MS" w:eastAsia="Trebuchet MS" w:hAnsi="Trebuchet MS"/>
-          <w:rtl w:val="0"/>
-        </w:rPr>
-        <w:t xml:space="preserve">, Murray UT, </w:t>
-      </w:r>
-      <w:r>
-        <w:rPr>
-          <w:rFonts w:ascii="Trebuchet MS" w:cs="Trebuchet MS" w:eastAsia="Trebuchet MS" w:hAnsi="Trebuchet MS"/>
-          <w:b w:val="1"/>
-          <w:i w:val="1"/>
-          <w:rtl w:val="0"/>
-        </w:rPr>
-        <w:t xml:space="preserve">Helpdesk / Software QA</w:t>
-        <w:tab/>
-        <w:tab/>
-      </w:r>
-      <w:r>
-        <w:rPr>
-          <w:rFonts w:ascii="Trebuchet MS" w:cs="Trebuchet MS" w:eastAsia="Trebuchet MS" w:hAnsi="Trebuchet MS"/>
-          <w:rtl w:val="0"/>
-        </w:rPr>
-        <w:t xml:space="preserve">2005 - 2008</w:t>
-      </w:r>
-    </w:p>
-    <w:p>
-      <w:pPr>
-        <w:pBdr/>
-        <w:contextualSpacing w:val="0"/>
-        <w:rPr>
-          <w:rFonts w:ascii="Trebuchet MS" w:cs="Trebuchet MS" w:eastAsia="Trebuchet MS" w:hAnsi="Trebuchet MS"/>
-          <w:sz w:val="16"/>
-          <w:szCs w:val="16"/>
-        </w:rPr>
-      </w:pPr>
-      <w:r>
-        <w:rPr>
-          <w:rtl w:val="0"/>
-        </w:rPr>
-      </w:r>
-    </w:p>
-    <w:p>
-      <w:pPr>
-        <w:pBdr/>
-        <w:contextualSpacing w:val="0"/>
-        <w:rPr>
-          <w:rFonts w:ascii="Trebuchet MS" w:cs="Trebuchet MS" w:eastAsia="Trebuchet MS" w:hAnsi="Trebuchet MS"/>
-          <w:sz w:val="16"/>
-          <w:szCs w:val="16"/>
-        </w:rPr>
-      </w:pPr>
-      <w:r>
-        <w:rPr>
-          <w:rtl w:val="0"/>
-        </w:rPr>
-      </w:r>
-    </w:p>
-    <w:p>
-      <w:pPr>
-        <w:pBdr/>
-        <w:contextualSpacing w:val="0"/>
-        <w:jc w:val="center"/>
-        <w:rPr>
-          <w:rFonts w:ascii="Trebuchet MS" w:cs="Trebuchet MS" w:eastAsia="Trebuchet MS" w:hAnsi="Trebuchet MS"/>
-          <w:sz w:val="28"/>
-          <w:szCs w:val="28"/>
-          <w:u w:val="single"/>
-        </w:rPr>
-      </w:pPr>
-      <w:r>
-        <w:rPr>
-          <w:rFonts w:ascii="Trebuchet MS" w:cs="Trebuchet MS" w:eastAsia="Trebuchet MS" w:hAnsi="Trebuchet MS"/>
-          <w:sz w:val="28"/>
-          <w:szCs w:val="28"/>
-          <w:u w:val="single"/>
-          <w:rtl w:val="0"/>
-        </w:rPr>
-        <w:t xml:space="preserve">Education</w:t>
-      </w:r>
-    </w:p>
-    <w:p>
-      <w:pPr>
-        <w:pBdr/>
-        <w:contextualSpacing w:val="0"/>
-        <w:jc w:val="center"/>
-        <w:rPr>
-          <w:rFonts w:ascii="Trebuchet MS" w:cs="Trebuchet MS" w:eastAsia="Trebuchet MS" w:hAnsi="Trebuchet MS"/>
-          <w:sz w:val="16"/>
-          <w:szCs w:val="16"/>
-          <w:u w:val="single"/>
-        </w:rPr>
-      </w:pPr>
-      <w:r>
-        <w:rPr>
-          <w:rtl w:val="0"/>
-        </w:rPr>
-      </w:r>
-    </w:p>
-    <w:p>
-      <w:pPr>
-        <w:pBdr/>
-        <w:contextualSpacing w:val="0"/>
-        <w:rPr>
-          <w:rFonts w:ascii="Trebuchet MS" w:cs="Trebuchet MS" w:eastAsia="Trebuchet MS" w:hAnsi="Trebuchet MS"/>
-        </w:rPr>
-      </w:pPr>
-      <w:r>
-        <w:rPr>
-          <w:rFonts w:ascii="Trebuchet MS" w:cs="Trebuchet MS" w:eastAsia="Trebuchet MS" w:hAnsi="Trebuchet MS"/>
-          <w:sz w:val="24"/>
-          <w:szCs w:val="24"/>
-          <w:u w:val="single"/>
-          <w:rtl w:val="0"/>
-        </w:rPr>
-        <w:t xml:space="preserve">Salt Lake Community College</w:t>
-      </w:r>
-      <w:r>
-        <w:rPr>
-          <w:rFonts w:ascii="Trebuchet MS" w:cs="Trebuchet MS" w:eastAsia="Trebuchet MS" w:hAnsi="Trebuchet MS"/>
-          <w:rtl w:val="0"/>
-        </w:rPr>
-        <w:t xml:space="preserve">, West Valley UT, </w:t>
-      </w:r>
-      <w:r>
-        <w:rPr>
-          <w:rFonts w:ascii="Trebuchet MS" w:cs="Trebuchet MS" w:eastAsia="Trebuchet MS" w:hAnsi="Trebuchet MS"/>
-          <w:b w:val="1"/>
-          <w:i w:val="1"/>
-          <w:rtl w:val="0"/>
-        </w:rPr>
         <w:t xml:space="preserve">CCNA Classes</w:t>
       </w:r>
       <w:r>
@@ -1424,7 +1585,13 @@
     </w:p>
     <w:p>
       <w:pPr>
-        <w:pBdr/>
+        <w:pBdr>
+          <w:top w:space="0" w:sz="0" w:val="nil"/>
+          <w:left w:space="0" w:sz="0" w:val="nil"/>
+          <w:bottom w:space="0" w:sz="0" w:val="nil"/>
+          <w:right w:space="0" w:sz="0" w:val="nil"/>
+          <w:between w:space="0" w:sz="0" w:val="nil"/>
+        </w:pBdr>
         <w:contextualSpacing w:val="0"/>
         <w:rPr>
           <w:rFonts w:ascii="Trebuchet MS" w:cs="Trebuchet MS" w:eastAsia="Trebuchet MS" w:hAnsi="Trebuchet MS"/>
@@ -1849,7 +2016,13 @@
         <w:keepNext w:val="0"/>
         <w:keepLines w:val="0"/>
         <w:widowControl w:val="1"/>
-        <w:pBdr/>
+        <w:pBdr>
+          <w:top w:space="0" w:sz="0" w:val="nil"/>
+          <w:left w:space="0" w:sz="0" w:val="nil"/>
+          <w:bottom w:space="0" w:sz="0" w:val="nil"/>
+          <w:right w:space="0" w:sz="0" w:val="nil"/>
+          <w:between w:space="0" w:sz="0" w:val="nil"/>
+        </w:pBdr>
         <w:spacing w:after="0" w:before="0" w:line="276" w:lineRule="auto"/>
         <w:ind w:left="0" w:right="0" w:firstLine="0"/>
         <w:jc w:val="left"/>

</xml_diff>

<commit_message>
add ericeschelbach.com to resume in assets
</commit_message>
<xml_diff>
--- a/angular-src/src/assets/Eric_Eschelbach-Full-StackWebDeveloper.docx
+++ b/angular-src/src/assets/Eric_Eschelbach-Full-StackWebDeveloper.docx
@@ -157,6 +157,28 @@
             <w:u w:val="single"/>
             <w:rtl w:val="0"/>
           </w:rPr>
+          <w:t xml:space="preserve">ericeschelbach.com</w:t>
+        </w:r>
+      </w:hyperlink>
+      <w:r>
+        <w:rPr>
+          <w:rFonts w:ascii="Trebuchet MS" w:cs="Trebuchet MS" w:eastAsia="Trebuchet MS" w:hAnsi="Trebuchet MS"/>
+          <w:sz w:val="20"/>
+          <w:szCs w:val="20"/>
+          <w:rtl w:val="0"/>
+        </w:rPr>
+        <w:t xml:space="preserve"> • </w:t>
+      </w:r>
+      <w:hyperlink r:id="rId7">
+        <w:r>
+          <w:rPr>
+            <w:rFonts w:ascii="Trebuchet MS" w:cs="Trebuchet MS" w:eastAsia="Trebuchet MS" w:hAnsi="Trebuchet MS"/>
+            <w:color w:val="1155cc"/>
+            <w:sz w:val="20"/>
+            <w:szCs w:val="20"/>
+            <w:u w:val="single"/>
+            <w:rtl w:val="0"/>
+          </w:rPr>
           <w:t xml:space="preserve">github</w:t>
         </w:r>
       </w:hyperlink>
@@ -169,7 +191,7 @@
         </w:rPr>
         <w:t xml:space="preserve"> • </w:t>
       </w:r>
-      <w:hyperlink r:id="rId7">
+      <w:hyperlink r:id="rId8">
         <w:r>
           <w:rPr>
             <w:rFonts w:ascii="Trebuchet MS" w:cs="Trebuchet MS" w:eastAsia="Trebuchet MS" w:hAnsi="Trebuchet MS"/>
@@ -191,7 +213,7 @@
         </w:rPr>
         <w:t xml:space="preserve"> • </w:t>
       </w:r>
-      <w:hyperlink r:id="rId8">
+      <w:hyperlink r:id="rId9">
         <w:r>
           <w:rPr>
             <w:rFonts w:ascii="Trebuchet MS" w:cs="Trebuchet MS" w:eastAsia="Trebuchet MS" w:hAnsi="Trebuchet MS"/>
@@ -285,7 +307,7 @@
           <w:between w:space="0" w:sz="0" w:val="nil"/>
         </w:pBdr>
         <w:contextualSpacing w:val="0"/>
-        <w:jc w:val="center"/>
+        <w:jc w:val="left"/>
         <w:rPr>
           <w:rFonts w:ascii="Trebuchet MS" w:cs="Trebuchet MS" w:eastAsia="Trebuchet MS" w:hAnsi="Trebuchet MS"/>
           <w:b w:val="1"/>
@@ -313,31 +335,6 @@
         <w:jc w:val="center"/>
         <w:rPr>
           <w:rFonts w:ascii="Trebuchet MS" w:cs="Trebuchet MS" w:eastAsia="Trebuchet MS" w:hAnsi="Trebuchet MS"/>
-          <w:b w:val="1"/>
-          <w:i w:val="1"/>
-          <w:sz w:val="16"/>
-          <w:szCs w:val="16"/>
-        </w:rPr>
-      </w:pPr>
-      <w:r>
-        <w:rPr>
-          <w:rtl w:val="0"/>
-        </w:rPr>
-      </w:r>
-    </w:p>
-    <w:p>
-      <w:pPr>
-        <w:pBdr>
-          <w:top w:space="0" w:sz="0" w:val="nil"/>
-          <w:left w:space="0" w:sz="0" w:val="nil"/>
-          <w:bottom w:space="0" w:sz="0" w:val="nil"/>
-          <w:right w:space="0" w:sz="0" w:val="nil"/>
-          <w:between w:space="0" w:sz="0" w:val="nil"/>
-        </w:pBdr>
-        <w:contextualSpacing w:val="0"/>
-        <w:jc w:val="center"/>
-        <w:rPr>
-          <w:rFonts w:ascii="Trebuchet MS" w:cs="Trebuchet MS" w:eastAsia="Trebuchet MS" w:hAnsi="Trebuchet MS"/>
           <w:sz w:val="26"/>
           <w:szCs w:val="26"/>
           <w:u w:val="single"/>
@@ -420,7 +417,6 @@
     <w:tbl>
       <w:tblPr>
         <w:tblStyle w:val="Table1"/>
-        <w:bidiVisual w:val="0"/>
         <w:tblW w:w="9360.0" w:type="dxa"/>
         <w:jc w:val="left"/>
         <w:tblBorders>
@@ -1595,9 +1591,6 @@
         <w:contextualSpacing w:val="0"/>
         <w:rPr>
           <w:rFonts w:ascii="Trebuchet MS" w:cs="Trebuchet MS" w:eastAsia="Trebuchet MS" w:hAnsi="Trebuchet MS"/>
-          <w:sz w:val="28"/>
-          <w:szCs w:val="28"/>
-          <w:u w:val="single"/>
         </w:rPr>
       </w:pPr>
       <w:r>

</xml_diff>